<commit_message>
Dokumentit päivitetty ja korjattu typo luontilauseissa
</commit_message>
<xml_diff>
--- a/Documentation/vaihe1_dokumentti.docx
+++ b/Documentation/vaihe1_dokumentti.docx
@@ -820,6 +820,8 @@
           <w:r>
             <w:t>Sisältö</w:t>
           </w:r>
+          <w:bookmarkStart w:id="0" w:name="_GoBack"/>
+          <w:bookmarkEnd w:id="0"/>
           <w:proofErr w:type="spellEnd"/>
         </w:p>
         <w:p>
@@ -843,7 +845,7 @@
           <w:r>
             <w:fldChar w:fldCharType="separate"/>
           </w:r>
-          <w:hyperlink w:anchor="_Toc477792920" w:history="1">
+          <w:hyperlink w:anchor="_Toc478393507" w:history="1">
             <w:r>
               <w:rPr>
                 <w:rStyle w:val="Hyperlink"/>
@@ -870,7 +872,7 @@
                 <w:noProof/>
                 <w:webHidden/>
               </w:rPr>
-              <w:instrText xml:space="preserve"> PAGEREF _Toc477792920 \h </w:instrText>
+              <w:instrText xml:space="preserve"> PAGEREF _Toc478393507 \h </w:instrText>
             </w:r>
             <w:r>
               <w:rPr>
@@ -913,7 +915,7 @@
               <w:lang w:eastAsia="fi-FI"/>
             </w:rPr>
           </w:pPr>
-          <w:hyperlink w:anchor="_Toc477792921" w:history="1">
+          <w:hyperlink w:anchor="_Toc478393508" w:history="1">
             <w:r>
               <w:rPr>
                 <w:rStyle w:val="Hyperlink"/>
@@ -940,7 +942,7 @@
                 <w:noProof/>
                 <w:webHidden/>
               </w:rPr>
-              <w:instrText xml:space="preserve"> PAGEREF _Toc477792921 \h </w:instrText>
+              <w:instrText xml:space="preserve"> PAGEREF _Toc478393508 \h </w:instrText>
             </w:r>
             <w:r>
               <w:rPr>
@@ -983,7 +985,7 @@
               <w:lang w:eastAsia="fi-FI"/>
             </w:rPr>
           </w:pPr>
-          <w:hyperlink w:anchor="_Toc477792922" w:history="1">
+          <w:hyperlink w:anchor="_Toc478393509" w:history="1">
             <w:r>
               <w:rPr>
                 <w:rStyle w:val="Hyperlink"/>
@@ -1010,7 +1012,7 @@
                 <w:noProof/>
                 <w:webHidden/>
               </w:rPr>
-              <w:instrText xml:space="preserve"> PAGEREF _Toc477792922 \h </w:instrText>
+              <w:instrText xml:space="preserve"> PAGEREF _Toc478393509 \h </w:instrText>
             </w:r>
             <w:r>
               <w:rPr>
@@ -1053,7 +1055,7 @@
               <w:lang w:eastAsia="fi-FI"/>
             </w:rPr>
           </w:pPr>
-          <w:hyperlink w:anchor="_Toc477792923" w:history="1">
+          <w:hyperlink w:anchor="_Toc478393510" w:history="1">
             <w:r>
               <w:rPr>
                 <w:rStyle w:val="Hyperlink"/>
@@ -1080,7 +1082,7 @@
                 <w:noProof/>
                 <w:webHidden/>
               </w:rPr>
-              <w:instrText xml:space="preserve"> PAGEREF _Toc477792923 \h </w:instrText>
+              <w:instrText xml:space="preserve"> PAGEREF _Toc478393510 \h </w:instrText>
             </w:r>
             <w:r>
               <w:rPr>
@@ -1123,7 +1125,7 @@
               <w:lang w:eastAsia="fi-FI"/>
             </w:rPr>
           </w:pPr>
-          <w:hyperlink w:anchor="_Toc477792924" w:history="1">
+          <w:hyperlink w:anchor="_Toc478393511" w:history="1">
             <w:r>
               <w:rPr>
                 <w:rStyle w:val="Hyperlink"/>
@@ -1150,7 +1152,7 @@
                 <w:noProof/>
                 <w:webHidden/>
               </w:rPr>
-              <w:instrText xml:space="preserve"> PAGEREF _Toc477792924 \h </w:instrText>
+              <w:instrText xml:space="preserve"> PAGEREF _Toc478393511 \h </w:instrText>
             </w:r>
             <w:r>
               <w:rPr>
@@ -1193,7 +1195,7 @@
               <w:lang w:eastAsia="fi-FI"/>
             </w:rPr>
           </w:pPr>
-          <w:hyperlink w:anchor="_Toc477792925" w:history="1">
+          <w:hyperlink w:anchor="_Toc478393512" w:history="1">
             <w:r>
               <w:rPr>
                 <w:rStyle w:val="Hyperlink"/>
@@ -1220,7 +1222,7 @@
                 <w:noProof/>
                 <w:webHidden/>
               </w:rPr>
-              <w:instrText xml:space="preserve"> PAGEREF _Toc477792925 \h </w:instrText>
+              <w:instrText xml:space="preserve"> PAGEREF _Toc478393512 \h </w:instrText>
             </w:r>
             <w:r>
               <w:rPr>
@@ -1263,7 +1265,7 @@
               <w:lang w:eastAsia="fi-FI"/>
             </w:rPr>
           </w:pPr>
-          <w:hyperlink w:anchor="_Toc477792926" w:history="1">
+          <w:hyperlink w:anchor="_Toc478393513" w:history="1">
             <w:r>
               <w:rPr>
                 <w:rStyle w:val="Hyperlink"/>
@@ -1290,7 +1292,7 @@
                 <w:noProof/>
                 <w:webHidden/>
               </w:rPr>
-              <w:instrText xml:space="preserve"> PAGEREF _Toc477792926 \h </w:instrText>
+              <w:instrText xml:space="preserve"> PAGEREF _Toc478393513 \h </w:instrText>
             </w:r>
             <w:r>
               <w:rPr>
@@ -1333,7 +1335,7 @@
               <w:lang w:eastAsia="fi-FI"/>
             </w:rPr>
           </w:pPr>
-          <w:hyperlink w:anchor="_Toc477792927" w:history="1">
+          <w:hyperlink w:anchor="_Toc478393514" w:history="1">
             <w:r>
               <w:rPr>
                 <w:rStyle w:val="Hyperlink"/>
@@ -1360,7 +1362,7 @@
                 <w:noProof/>
                 <w:webHidden/>
               </w:rPr>
-              <w:instrText xml:space="preserve"> PAGEREF _Toc477792927 \h </w:instrText>
+              <w:instrText xml:space="preserve"> PAGEREF _Toc478393514 \h </w:instrText>
             </w:r>
             <w:r>
               <w:rPr>
@@ -1403,7 +1405,7 @@
               <w:lang w:eastAsia="fi-FI"/>
             </w:rPr>
           </w:pPr>
-          <w:hyperlink w:anchor="_Toc477792928" w:history="1">
+          <w:hyperlink w:anchor="_Toc478393515" w:history="1">
             <w:r>
               <w:rPr>
                 <w:rStyle w:val="Hyperlink"/>
@@ -1430,7 +1432,7 @@
                 <w:noProof/>
                 <w:webHidden/>
               </w:rPr>
-              <w:instrText xml:space="preserve"> PAGEREF _Toc477792928 \h </w:instrText>
+              <w:instrText xml:space="preserve"> PAGEREF _Toc478393515 \h </w:instrText>
             </w:r>
             <w:r>
               <w:rPr>
@@ -1473,7 +1475,7 @@
               <w:lang w:eastAsia="fi-FI"/>
             </w:rPr>
           </w:pPr>
-          <w:hyperlink w:anchor="_Toc477792929" w:history="1">
+          <w:hyperlink w:anchor="_Toc478393516" w:history="1">
             <w:r>
               <w:rPr>
                 <w:rStyle w:val="Hyperlink"/>
@@ -1500,7 +1502,7 @@
                 <w:noProof/>
                 <w:webHidden/>
               </w:rPr>
-              <w:instrText xml:space="preserve"> PAGEREF _Toc477792929 \h </w:instrText>
+              <w:instrText xml:space="preserve"> PAGEREF _Toc478393516 \h </w:instrText>
             </w:r>
             <w:r>
               <w:rPr>
@@ -1543,7 +1545,7 @@
               <w:lang w:eastAsia="fi-FI"/>
             </w:rPr>
           </w:pPr>
-          <w:hyperlink w:anchor="_Toc477792930" w:history="1">
+          <w:hyperlink w:anchor="_Toc478393517" w:history="1">
             <w:r>
               <w:rPr>
                 <w:rStyle w:val="Hyperlink"/>
@@ -1570,7 +1572,7 @@
                 <w:noProof/>
                 <w:webHidden/>
               </w:rPr>
-              <w:instrText xml:space="preserve"> PAGEREF _Toc477792930 \h </w:instrText>
+              <w:instrText xml:space="preserve"> PAGEREF _Toc478393517 \h </w:instrText>
             </w:r>
             <w:r>
               <w:rPr>
@@ -1613,7 +1615,7 @@
               <w:lang w:eastAsia="fi-FI"/>
             </w:rPr>
           </w:pPr>
-          <w:hyperlink w:anchor="_Toc477792931" w:history="1">
+          <w:hyperlink w:anchor="_Toc478393518" w:history="1">
             <w:r>
               <w:rPr>
                 <w:rStyle w:val="Hyperlink"/>
@@ -1640,7 +1642,7 @@
                 <w:noProof/>
                 <w:webHidden/>
               </w:rPr>
-              <w:instrText xml:space="preserve"> PAGEREF _Toc477792931 \h </w:instrText>
+              <w:instrText xml:space="preserve"> PAGEREF _Toc478393518 \h </w:instrText>
             </w:r>
             <w:r>
               <w:rPr>
@@ -1683,7 +1685,7 @@
               <w:lang w:eastAsia="fi-FI"/>
             </w:rPr>
           </w:pPr>
-          <w:hyperlink w:anchor="_Toc477792932" w:history="1">
+          <w:hyperlink w:anchor="_Toc478393519" w:history="1">
             <w:r>
               <w:rPr>
                 <w:rStyle w:val="Hyperlink"/>
@@ -1710,7 +1712,7 @@
                 <w:noProof/>
                 <w:webHidden/>
               </w:rPr>
-              <w:instrText xml:space="preserve"> PAGEREF _Toc477792932 \h </w:instrText>
+              <w:instrText xml:space="preserve"> PAGEREF _Toc478393519 \h </w:instrText>
             </w:r>
             <w:r>
               <w:rPr>
@@ -1753,7 +1755,7 @@
               <w:lang w:eastAsia="fi-FI"/>
             </w:rPr>
           </w:pPr>
-          <w:hyperlink w:anchor="_Toc477792933" w:history="1">
+          <w:hyperlink w:anchor="_Toc478393520" w:history="1">
             <w:r>
               <w:rPr>
                 <w:rStyle w:val="Hyperlink"/>
@@ -1780,7 +1782,7 @@
                 <w:noProof/>
                 <w:webHidden/>
               </w:rPr>
-              <w:instrText xml:space="preserve"> PAGEREF _Toc477792933 \h </w:instrText>
+              <w:instrText xml:space="preserve"> PAGEREF _Toc478393520 \h </w:instrText>
             </w:r>
             <w:r>
               <w:rPr>
@@ -1823,7 +1825,7 @@
               <w:lang w:eastAsia="fi-FI"/>
             </w:rPr>
           </w:pPr>
-          <w:hyperlink w:anchor="_Toc477792934" w:history="1">
+          <w:hyperlink w:anchor="_Toc478393521" w:history="1">
             <w:r>
               <w:rPr>
                 <w:rStyle w:val="Hyperlink"/>
@@ -1850,7 +1852,7 @@
                 <w:noProof/>
                 <w:webHidden/>
               </w:rPr>
-              <w:instrText xml:space="preserve"> PAGEREF _Toc477792934 \h </w:instrText>
+              <w:instrText xml:space="preserve"> PAGEREF _Toc478393521 \h </w:instrText>
             </w:r>
             <w:r>
               <w:rPr>
@@ -1893,7 +1895,7 @@
               <w:lang w:eastAsia="fi-FI"/>
             </w:rPr>
           </w:pPr>
-          <w:hyperlink w:anchor="_Toc477792935" w:history="1">
+          <w:hyperlink w:anchor="_Toc478393522" w:history="1">
             <w:r>
               <w:rPr>
                 <w:rStyle w:val="Hyperlink"/>
@@ -1920,7 +1922,7 @@
                 <w:noProof/>
                 <w:webHidden/>
               </w:rPr>
-              <w:instrText xml:space="preserve"> PAGEREF _Toc477792935 \h </w:instrText>
+              <w:instrText xml:space="preserve"> PAGEREF _Toc478393522 \h </w:instrText>
             </w:r>
             <w:r>
               <w:rPr>
@@ -1963,7 +1965,7 @@
               <w:lang w:eastAsia="fi-FI"/>
             </w:rPr>
           </w:pPr>
-          <w:hyperlink w:anchor="_Toc477792936" w:history="1">
+          <w:hyperlink w:anchor="_Toc478393523" w:history="1">
             <w:r>
               <w:rPr>
                 <w:rStyle w:val="Hyperlink"/>
@@ -1990,7 +1992,7 @@
                 <w:noProof/>
                 <w:webHidden/>
               </w:rPr>
-              <w:instrText xml:space="preserve"> PAGEREF _Toc477792936 \h </w:instrText>
+              <w:instrText xml:space="preserve"> PAGEREF _Toc478393523 \h </w:instrText>
             </w:r>
             <w:r>
               <w:rPr>
@@ -2033,7 +2035,7 @@
               <w:lang w:eastAsia="fi-FI"/>
             </w:rPr>
           </w:pPr>
-          <w:hyperlink w:anchor="_Toc477792937" w:history="1">
+          <w:hyperlink w:anchor="_Toc478393524" w:history="1">
             <w:r>
               <w:rPr>
                 <w:rStyle w:val="Hyperlink"/>
@@ -2060,7 +2062,7 @@
                 <w:noProof/>
                 <w:webHidden/>
               </w:rPr>
-              <w:instrText xml:space="preserve"> PAGEREF _Toc477792937 \h </w:instrText>
+              <w:instrText xml:space="preserve"> PAGEREF _Toc478393524 \h </w:instrText>
             </w:r>
             <w:r>
               <w:rPr>
@@ -2103,7 +2105,7 @@
               <w:lang w:eastAsia="fi-FI"/>
             </w:rPr>
           </w:pPr>
-          <w:hyperlink w:anchor="_Toc477792938" w:history="1">
+          <w:hyperlink w:anchor="_Toc478393525" w:history="1">
             <w:r>
               <w:rPr>
                 <w:rStyle w:val="Hyperlink"/>
@@ -2130,7 +2132,7 @@
                 <w:noProof/>
                 <w:webHidden/>
               </w:rPr>
-              <w:instrText xml:space="preserve"> PAGEREF _Toc477792938 \h </w:instrText>
+              <w:instrText xml:space="preserve"> PAGEREF _Toc478393525 \h </w:instrText>
             </w:r>
             <w:r>
               <w:rPr>
@@ -2180,14 +2182,12 @@
       <w:r>
         <w:br w:type="page"/>
       </w:r>
-      <w:bookmarkStart w:id="0" w:name="_GoBack"/>
-      <w:bookmarkEnd w:id="0"/>
     </w:p>
     <w:p>
       <w:pPr>
         <w:pStyle w:val="Heading1"/>
       </w:pPr>
-      <w:bookmarkStart w:id="1" w:name="_Toc477792920"/>
+      <w:bookmarkStart w:id="1" w:name="_Toc478393507"/>
       <w:r>
         <w:lastRenderedPageBreak/>
         <w:t>Toteutusvälineet</w:t>
@@ -2231,7 +2231,7 @@
       <w:pPr>
         <w:pStyle w:val="Heading1"/>
       </w:pPr>
-      <w:bookmarkStart w:id="2" w:name="_Toc477792921"/>
+      <w:bookmarkStart w:id="2" w:name="_Toc478393508"/>
       <w:r>
         <w:t>Tietokantakaavio tekstimuodossa</w:t>
       </w:r>
@@ -2537,7 +2537,7 @@
       <w:pPr>
         <w:pStyle w:val="Heading1"/>
       </w:pPr>
-      <w:bookmarkStart w:id="3" w:name="_Toc477792922"/>
+      <w:bookmarkStart w:id="3" w:name="_Toc478393509"/>
       <w:r>
         <w:t>Tapahtumia</w:t>
       </w:r>
@@ -2552,7 +2552,7 @@
       <w:pPr>
         <w:pStyle w:val="Heading2"/>
       </w:pPr>
-      <w:bookmarkStart w:id="4" w:name="_Toc477792923"/>
+      <w:bookmarkStart w:id="4" w:name="_Toc478393510"/>
       <w:r>
         <w:t>Käyttäjän tietojen haku</w:t>
       </w:r>
@@ -2637,7 +2637,7 @@
       <w:pPr>
         <w:pStyle w:val="Heading2"/>
       </w:pPr>
-      <w:bookmarkStart w:id="5" w:name="_Toc477792924"/>
+      <w:bookmarkStart w:id="5" w:name="_Toc478393511"/>
       <w:r>
         <w:t>R1 – Yksittäisen session tietojen haku</w:t>
       </w:r>
@@ -2786,7 +2786,7 @@
       <w:pPr>
         <w:pStyle w:val="Heading2"/>
       </w:pPr>
-      <w:bookmarkStart w:id="6" w:name="_Toc477792925"/>
+      <w:bookmarkStart w:id="6" w:name="_Toc478393512"/>
       <w:r>
         <w:t>R2 – Tehtävälistaan liittyvien sessioiden yhteenvetotiedot</w:t>
       </w:r>
@@ -2820,7 +2820,7 @@
       <w:pPr>
         <w:pStyle w:val="Heading2"/>
       </w:pPr>
-      <w:bookmarkStart w:id="7" w:name="_Toc477792926"/>
+      <w:bookmarkStart w:id="7" w:name="_Toc478393513"/>
       <w:r>
         <w:t>R3 – Testisarjan yhteenvetotiedot tehtäväkohtaisesti</w:t>
       </w:r>
@@ -2946,7 +2946,7 @@
       <w:pPr>
         <w:pStyle w:val="Heading2"/>
       </w:pPr>
-      <w:bookmarkStart w:id="8" w:name="_Toc477792927"/>
+      <w:bookmarkStart w:id="8" w:name="_Toc478393514"/>
       <w:r>
         <w:lastRenderedPageBreak/>
         <w:t>R4 – Tehtävälistaus vaikeusjärjestyksessä</w:t>
@@ -3076,7 +3076,7 @@
       <w:pPr>
         <w:pStyle w:val="Heading2"/>
       </w:pPr>
-      <w:bookmarkStart w:id="9" w:name="_Toc477792928"/>
+      <w:bookmarkStart w:id="9" w:name="_Toc478393515"/>
       <w:r>
         <w:t>Opiskelijakäyttäjän luominen</w:t>
       </w:r>
@@ -3177,7 +3177,7 @@
       <w:pPr>
         <w:pStyle w:val="Heading2"/>
       </w:pPr>
-      <w:bookmarkStart w:id="10" w:name="_Toc477792929"/>
+      <w:bookmarkStart w:id="10" w:name="_Toc478393516"/>
       <w:r>
         <w:t>Opettajakäyttäjän luominen</w:t>
       </w:r>
@@ -3270,7 +3270,7 @@
       <w:pPr>
         <w:pStyle w:val="Heading2"/>
       </w:pPr>
-      <w:bookmarkStart w:id="11" w:name="_Toc477792930"/>
+      <w:bookmarkStart w:id="11" w:name="_Toc478393517"/>
       <w:r>
         <w:t>Pääkäyttäjän luominen</w:t>
       </w:r>
@@ -3376,7 +3376,7 @@
       <w:pPr>
         <w:pStyle w:val="Heading1"/>
       </w:pPr>
-      <w:bookmarkStart w:id="12" w:name="_Toc477792931"/>
+      <w:bookmarkStart w:id="12" w:name="_Toc478393518"/>
       <w:r>
         <w:lastRenderedPageBreak/>
         <w:t>ER-kaavio</w:t>
@@ -3408,7 +3408,7 @@
             <v:path o:extrusionok="f" gradientshapeok="t" o:connecttype="rect"/>
             <o:lock v:ext="edit" aspectratio="t"/>
           </v:shapetype>
-          <v:shape id="_x0000_i1025" type="#_x0000_t75" style="width:699pt;height:397.5pt">
+          <v:shape id="_x0000_i1028" type="#_x0000_t75" style="width:699pt;height:397.5pt">
             <v:imagedata r:id="rId12" o:title="er-kaavio"/>
           </v:shape>
         </w:pict>
@@ -3422,14 +3422,27 @@
       <w:r>
         <w:t xml:space="preserve">Kuva </w:t>
       </w:r>
-      <w:fldSimple w:instr=" SEQ Kuva \* ARABIC ">
-        <w:r>
-          <w:rPr>
-            <w:noProof/>
-          </w:rPr>
-          <w:t>1</w:t>
-        </w:r>
-      </w:fldSimple>
+      <w:r>
+        <w:fldChar w:fldCharType="begin"/>
+      </w:r>
+      <w:r>
+        <w:instrText xml:space="preserve"> SEQ Kuva \* ARABIC </w:instrText>
+      </w:r>
+      <w:r>
+        <w:fldChar w:fldCharType="separate"/>
+      </w:r>
+      <w:r>
+        <w:rPr>
+          <w:noProof/>
+        </w:rPr>
+        <w:t>1</w:t>
+      </w:r>
+      <w:r>
+        <w:rPr>
+          <w:noProof/>
+        </w:rPr>
+        <w:fldChar w:fldCharType="end"/>
+      </w:r>
       <w:bookmarkEnd w:id="13"/>
       <w:r>
         <w:t>: Tietokannan ER-kaavio</w:t>
@@ -3456,7 +3469,7 @@
       <w:pPr>
         <w:pStyle w:val="Heading1"/>
       </w:pPr>
-      <w:bookmarkStart w:id="14" w:name="_Toc477792932"/>
+      <w:bookmarkStart w:id="14" w:name="_Toc478393519"/>
       <w:r>
         <w:lastRenderedPageBreak/>
         <w:t>Tietokantakaavio</w:t>
@@ -3469,7 +3482,7 @@
       </w:pPr>
       <w:r>
         <w:pict>
-          <v:shape id="_x0000_i1034" type="#_x0000_t75" style="width:699.75pt;height:379.5pt">
+          <v:shape id="_x0000_i1030" type="#_x0000_t75" style="width:699.75pt;height:402.75pt">
             <v:imagedata r:id="rId14" o:title="tietokantakaavio"/>
           </v:shape>
         </w:pict>
@@ -3483,14 +3496,27 @@
       <w:r>
         <w:t xml:space="preserve">Kuva </w:t>
       </w:r>
-      <w:fldSimple w:instr=" SEQ Kuva \* ARABIC ">
-        <w:r>
-          <w:rPr>
-            <w:noProof/>
-          </w:rPr>
-          <w:t>2</w:t>
-        </w:r>
-      </w:fldSimple>
+      <w:r>
+        <w:fldChar w:fldCharType="begin"/>
+      </w:r>
+      <w:r>
+        <w:instrText xml:space="preserve"> SEQ Kuva \* ARABIC </w:instrText>
+      </w:r>
+      <w:r>
+        <w:fldChar w:fldCharType="separate"/>
+      </w:r>
+      <w:r>
+        <w:rPr>
+          <w:noProof/>
+        </w:rPr>
+        <w:t>2</w:t>
+      </w:r>
+      <w:r>
+        <w:rPr>
+          <w:noProof/>
+        </w:rPr>
+        <w:fldChar w:fldCharType="end"/>
+      </w:r>
       <w:bookmarkEnd w:id="15"/>
       <w:r>
         <w:t>: Tietokannan taulukaavio</w:t>
@@ -3511,7 +3537,7 @@
       <w:pPr>
         <w:pStyle w:val="Heading1"/>
       </w:pPr>
-      <w:bookmarkStart w:id="16" w:name="_Toc477792933"/>
+      <w:bookmarkStart w:id="16" w:name="_Toc478393520"/>
       <w:r>
         <w:lastRenderedPageBreak/>
         <w:t>Arvoalueet ja rajoitukset</w:t>
@@ -3570,7 +3596,7 @@
           <w:b/>
         </w:rPr>
       </w:pPr>
-      <w:bookmarkStart w:id="17" w:name="_Toc477792934"/>
+      <w:bookmarkStart w:id="17" w:name="_Toc478393521"/>
       <w:r>
         <w:rPr>
           <w:rStyle w:val="Heading2Char"/>
@@ -3607,7 +3633,7 @@
       <w:pPr>
         <w:pStyle w:val="Heading2"/>
       </w:pPr>
-      <w:bookmarkStart w:id="18" w:name="_Toc477792935"/>
+      <w:bookmarkStart w:id="18" w:name="_Toc478393522"/>
       <w:proofErr w:type="spellStart"/>
       <w:r>
         <w:t>Tehtava_yritys</w:t>
@@ -3655,7 +3681,7 @@
       <w:pPr>
         <w:pStyle w:val="Heading2"/>
       </w:pPr>
-      <w:bookmarkStart w:id="19" w:name="_Toc477792936"/>
+      <w:bookmarkStart w:id="19" w:name="_Toc478393523"/>
       <w:proofErr w:type="spellStart"/>
       <w:r>
         <w:t>Sessio_tehtava</w:t>
@@ -3691,7 +3717,7 @@
       <w:pPr>
         <w:pStyle w:val="Heading2"/>
       </w:pPr>
-      <w:bookmarkStart w:id="20" w:name="_Toc477792937"/>
+      <w:bookmarkStart w:id="20" w:name="_Toc478393524"/>
       <w:proofErr w:type="spellStart"/>
       <w:r>
         <w:t>Kayttaja</w:t>
@@ -3735,7 +3761,7 @@
       <w:pPr>
         <w:pStyle w:val="Heading1"/>
       </w:pPr>
-      <w:bookmarkStart w:id="21" w:name="_Toc477792938"/>
+      <w:bookmarkStart w:id="21" w:name="_Toc478393525"/>
       <w:r>
         <w:t>Tietokannan luontilauseet</w:t>
       </w:r>
@@ -4088,11 +4114,6 @@
           <w:lang w:val="en-US"/>
         </w:rPr>
         <w:br/>
-      </w:r>
-      <w:r>
-        <w:rPr>
-          <w:lang w:val="en-US"/>
-        </w:rPr>
         <w:t xml:space="preserve">  </w:t>
       </w:r>
       <w:proofErr w:type="spellStart"/>
@@ -4168,11 +4189,6 @@
           <w:lang w:val="en-US"/>
         </w:rPr>
         <w:br/>
-      </w:r>
-      <w:r>
-        <w:rPr>
-          <w:lang w:val="en-US"/>
-        </w:rPr>
         <w:t xml:space="preserve">  foreign key (</w:t>
       </w:r>
       <w:proofErr w:type="spellStart"/>
@@ -4736,11 +4752,6 @@
           <w:lang w:val="en-US"/>
         </w:rPr>
         <w:br/>
-      </w:r>
-      <w:r>
-        <w:rPr>
-          <w:lang w:val="en-US"/>
-        </w:rPr>
         <w:t xml:space="preserve">  </w:t>
       </w:r>
       <w:proofErr w:type="spellStart"/>
@@ -4776,11 +4787,6 @@
           <w:lang w:val="en-US"/>
         </w:rPr>
         <w:br/>
-      </w:r>
-      <w:r>
-        <w:rPr>
-          <w:lang w:val="en-US"/>
-        </w:rPr>
         <w:t xml:space="preserve">  </w:t>
       </w:r>
       <w:proofErr w:type="spellStart"/>
@@ -4816,11 +4822,6 @@
           <w:lang w:val="en-US"/>
         </w:rPr>
         <w:br/>
-      </w:r>
-      <w:r>
-        <w:rPr>
-          <w:lang w:val="en-US"/>
-        </w:rPr>
         <w:t xml:space="preserve">  primary key(</w:t>
       </w:r>
       <w:proofErr w:type="spellStart"/>
@@ -4856,11 +4857,6 @@
           <w:lang w:val="en-US"/>
         </w:rPr>
         <w:br/>
-      </w:r>
-      <w:r>
-        <w:rPr>
-          <w:lang w:val="en-US"/>
-        </w:rPr>
         <w:t xml:space="preserve">  foreign key(</w:t>
       </w:r>
       <w:proofErr w:type="spellStart"/>
@@ -4989,11 +4985,6 @@
           <w:lang w:val="en-US"/>
         </w:rPr>
         <w:br/>
-      </w:r>
-      <w:r>
-        <w:rPr>
-          <w:lang w:val="en-US"/>
-        </w:rPr>
         <w:t xml:space="preserve">  </w:t>
       </w:r>
       <w:proofErr w:type="spellStart"/>
@@ -5001,6 +4992,46 @@
         <w:rPr>
           <w:lang w:val="en-US"/>
         </w:rPr>
+        <w:t>sessio_id</w:t>
+      </w:r>
+      <w:proofErr w:type="spellEnd"/>
+      <w:r>
+        <w:rPr>
+          <w:lang w:val="en-US"/>
+        </w:rPr>
+        <w:t xml:space="preserve"> </w:t>
+      </w:r>
+      <w:proofErr w:type="spellStart"/>
+      <w:r>
+        <w:rPr>
+          <w:lang w:val="en-US"/>
+        </w:rPr>
+        <w:t>int</w:t>
+      </w:r>
+      <w:proofErr w:type="spellEnd"/>
+      <w:r>
+        <w:rPr>
+          <w:lang w:val="en-US"/>
+        </w:rPr>
+        <w:t xml:space="preserve"> not null,</w:t>
+      </w:r>
+      <w:r>
+        <w:rPr>
+          <w:lang w:val="en-US"/>
+        </w:rPr>
+        <w:br/>
+      </w:r>
+      <w:r>
+        <w:rPr>
+          <w:lang w:val="en-US"/>
+        </w:rPr>
+        <w:t xml:space="preserve">  </w:t>
+      </w:r>
+      <w:proofErr w:type="spellStart"/>
+      <w:r>
+        <w:rPr>
+          <w:lang w:val="en-US"/>
+        </w:rPr>
         <w:t>tehtava_id</w:t>
       </w:r>
       <w:proofErr w:type="spellEnd"/>
@@ -5055,11 +5086,6 @@
           <w:lang w:val="en-US"/>
         </w:rPr>
         <w:br/>
-      </w:r>
-      <w:r>
-        <w:rPr>
-          <w:lang w:val="en-US"/>
-        </w:rPr>
         <w:t xml:space="preserve">  </w:t>
       </w:r>
       <w:proofErr w:type="spellStart"/>
@@ -5081,11 +5107,6 @@
           <w:lang w:val="en-US"/>
         </w:rPr>
         <w:br/>
-      </w:r>
-      <w:r>
-        <w:rPr>
-          <w:lang w:val="en-US"/>
-        </w:rPr>
         <w:t xml:space="preserve">  </w:t>
       </w:r>
       <w:proofErr w:type="spellStart"/>
@@ -5172,7 +5193,48 @@
         <w:rPr>
           <w:lang w:val="en-US"/>
         </w:rPr>
+        <w:t>,</w:t>
+      </w:r>
+      <w:r>
+        <w:rPr>
+          <w:lang w:val="en-US"/>
+        </w:rPr>
         <w:br/>
+        <w:t xml:space="preserve">  foreign key(</w:t>
+      </w:r>
+      <w:proofErr w:type="spellStart"/>
+      <w:r>
+        <w:rPr>
+          <w:lang w:val="en-US"/>
+        </w:rPr>
+        <w:t>sessio_id</w:t>
+      </w:r>
+      <w:proofErr w:type="spellEnd"/>
+      <w:r>
+        <w:rPr>
+          <w:lang w:val="en-US"/>
+        </w:rPr>
+        <w:t xml:space="preserve">) references </w:t>
+      </w:r>
+      <w:proofErr w:type="spellStart"/>
+      <w:r>
+        <w:rPr>
+          <w:lang w:val="en-US"/>
+        </w:rPr>
+        <w:t>sessio</w:t>
+      </w:r>
+      <w:proofErr w:type="spellEnd"/>
+      <w:r>
+        <w:rPr>
+          <w:lang w:val="en-US"/>
+        </w:rPr>
+        <w:t>(id)</w:t>
+      </w:r>
+      <w:r>
+        <w:rPr>
+          <w:lang w:val="en-US"/>
+        </w:rPr>
+        <w:br/>
       </w:r>
       <w:r>
         <w:rPr>
@@ -5220,11 +5282,6 @@
           <w:lang w:val="en-US"/>
         </w:rPr>
         <w:br/>
-      </w:r>
-      <w:r>
-        <w:rPr>
-          <w:lang w:val="en-US"/>
-        </w:rPr>
         <w:t xml:space="preserve">  id SERIAL,</w:t>
       </w:r>
       <w:r>
@@ -5232,11 +5289,6 @@
           <w:lang w:val="en-US"/>
         </w:rPr>
         <w:br/>
-      </w:r>
-      <w:r>
-        <w:rPr>
-          <w:lang w:val="en-US"/>
-        </w:rPr>
         <w:t xml:space="preserve">  </w:t>
       </w:r>
       <w:proofErr w:type="spellStart"/>
@@ -5244,39 +5296,20 @@
         <w:rPr>
           <w:lang w:val="en-US"/>
         </w:rPr>
-        <w:t>sessio_tehtava_id</w:t>
-      </w:r>
-      <w:proofErr w:type="spellEnd"/>
-      <w:r>
-        <w:rPr>
-          <w:lang w:val="en-US"/>
-        </w:rPr>
-        <w:t xml:space="preserve"> </w:t>
-      </w:r>
-      <w:proofErr w:type="spellStart"/>
-      <w:r>
-        <w:rPr>
-          <w:lang w:val="en-US"/>
-        </w:rPr>
-        <w:t>int</w:t>
-      </w:r>
-      <w:proofErr w:type="spellEnd"/>
-      <w:r>
-        <w:rPr>
-          <w:lang w:val="en-US"/>
-        </w:rPr>
-        <w:t xml:space="preserve"> not null,</w:t>
+        <w:t>aloitus</w:t>
+      </w:r>
+      <w:proofErr w:type="spellEnd"/>
+      <w:r>
+        <w:rPr>
+          <w:lang w:val="en-US"/>
+        </w:rPr>
+        <w:t xml:space="preserve"> timestamp,</w:t>
       </w:r>
       <w:r>
         <w:rPr>
           <w:lang w:val="en-US"/>
         </w:rPr>
         <w:br/>
-      </w:r>
-      <w:r>
-        <w:rPr>
-          <w:lang w:val="en-US"/>
-        </w:rPr>
         <w:t xml:space="preserve">  </w:t>
       </w:r>
       <w:proofErr w:type="spellStart"/>
@@ -5284,7 +5317,7 @@
         <w:rPr>
           <w:lang w:val="en-US"/>
         </w:rPr>
-        <w:t>aloitus</w:t>
+        <w:t>lopetus</w:t>
       </w:r>
       <w:proofErr w:type="spellEnd"/>
       <w:r>
@@ -5298,11 +5331,6 @@
           <w:lang w:val="en-US"/>
         </w:rPr>
         <w:br/>
-      </w:r>
-      <w:r>
-        <w:rPr>
-          <w:lang w:val="en-US"/>
-        </w:rPr>
         <w:t xml:space="preserve">  </w:t>
       </w:r>
       <w:proofErr w:type="spellStart"/>
@@ -5310,92 +5338,27 @@
         <w:rPr>
           <w:lang w:val="en-US"/>
         </w:rPr>
-        <w:t>lopetus</w:t>
-      </w:r>
-      <w:proofErr w:type="spellEnd"/>
-      <w:r>
-        <w:rPr>
-          <w:lang w:val="en-US"/>
-        </w:rPr>
-        <w:t xml:space="preserve"> timestamp,</w:t>
+        <w:t>vastaus</w:t>
+      </w:r>
+      <w:proofErr w:type="spellEnd"/>
+      <w:r>
+        <w:rPr>
+          <w:lang w:val="en-US"/>
+        </w:rPr>
+        <w:t xml:space="preserve"> v</w:t>
+      </w:r>
+      <w:r>
+        <w:rPr>
+          <w:lang w:val="en-US"/>
+        </w:rPr>
+        <w:t>archar(1000),</w:t>
       </w:r>
       <w:r>
         <w:rPr>
           <w:lang w:val="en-US"/>
         </w:rPr>
         <w:br/>
-      </w:r>
-      <w:r>
-        <w:rPr>
-          <w:lang w:val="en-US"/>
-        </w:rPr>
-        <w:t xml:space="preserve">  </w:t>
-      </w:r>
-      <w:proofErr w:type="spellStart"/>
-      <w:r>
-        <w:rPr>
-          <w:lang w:val="en-US"/>
-        </w:rPr>
-        <w:t>vastaus</w:t>
-      </w:r>
-      <w:proofErr w:type="spellEnd"/>
-      <w:r>
-        <w:rPr>
-          <w:lang w:val="en-US"/>
-        </w:rPr>
-        <w:t xml:space="preserve"> varchar(1000),</w:t>
-      </w:r>
-      <w:r>
-        <w:rPr>
-          <w:lang w:val="en-US"/>
-        </w:rPr>
-        <w:br/>
-      </w:r>
-      <w:r>
-        <w:rPr>
-          <w:lang w:val="en-US"/>
-        </w:rPr>
-        <w:t xml:space="preserve">  primary key(id),</w:t>
-      </w:r>
-      <w:r>
-        <w:rPr>
-          <w:lang w:val="en-US"/>
-        </w:rPr>
-        <w:br/>
-      </w:r>
-      <w:r>
-        <w:rPr>
-          <w:lang w:val="en-US"/>
-        </w:rPr>
-        <w:t xml:space="preserve">  foreign key(</w:t>
-      </w:r>
-      <w:proofErr w:type="spellStart"/>
-      <w:r>
-        <w:rPr>
-          <w:lang w:val="en-US"/>
-        </w:rPr>
-        <w:t>sessio_tehtava_id</w:t>
-      </w:r>
-      <w:proofErr w:type="spellEnd"/>
-      <w:r>
-        <w:rPr>
-          <w:lang w:val="en-US"/>
-        </w:rPr>
-        <w:t xml:space="preserve">) references </w:t>
-      </w:r>
-      <w:proofErr w:type="spellStart"/>
-      <w:r>
-        <w:rPr>
-          <w:lang w:val="en-US"/>
-        </w:rPr>
-        <w:t>sessio_tehtava</w:t>
-      </w:r>
-      <w:proofErr w:type="spellEnd"/>
-      <w:r>
-        <w:rPr>
-          <w:lang w:val="en-US"/>
-        </w:rPr>
-        <w:t>(id)</w:t>
+        <w:t xml:space="preserve">  primary key(id)</w:t>
       </w:r>
       <w:r>
         <w:rPr>
@@ -7931,7 +7894,7 @@
 </file>
 
 <file path=customXml/itemProps1.xml><?xml version="1.0" encoding="utf-8"?>
-<ds:datastoreItem xmlns:ds="http://schemas.openxmlformats.org/officeDocument/2006/customXml" ds:itemID="{6E6E9195-AA82-4A5C-96DE-EB1FF3F4786E}">
+<ds:datastoreItem xmlns:ds="http://schemas.openxmlformats.org/officeDocument/2006/customXml" ds:itemID="{E6ADEEF4-A16A-4FC4-AA86-82DA7F8EB8CC}">
   <ds:schemaRefs>
     <ds:schemaRef ds:uri="http://schemas.openxmlformats.org/officeDocument/2006/bibliography"/>
   </ds:schemaRefs>

</xml_diff>